<commit_message>
changement du lien vers le site en https au lieu de http
</commit_message>
<xml_diff>
--- a/curriculum_vitae.docx
+++ b/curriculum_vitae.docx
@@ -1,6 +1,6 @@
 
 <file path=word/document.xml><?xml version="1.0" encoding="utf-8"?>
-<w:document xmlns:wpc="http://schemas.microsoft.com/office/word/2010/wordprocessingCanvas" xmlns:cx="http://schemas.microsoft.com/office/drawing/2014/chartex" xmlns:cx1="http://schemas.microsoft.com/office/drawing/2015/9/8/chartex" xmlns:cx2="http://schemas.microsoft.com/office/drawing/2015/10/21/chartex" xmlns:mc="http://schemas.openxmlformats.org/markup-compatibility/2006" xmlns:o="urn:schemas-microsoft-com:office:office" xmlns:r="http://schemas.openxmlformats.org/officeDocument/2006/relationships" xmlns:m="http://schemas.openxmlformats.org/officeDocument/2006/math" xmlns:v="urn:schemas-microsoft-com:vml" xmlns:wp14="http://schemas.microsoft.com/office/word/2010/wordprocessingDrawing" xmlns:wp="http://schemas.openxmlformats.org/drawingml/2006/wordprocessingDrawing" xmlns:w10="urn:schemas-microsoft-com:office:word" xmlns:w="http://schemas.openxmlformats.org/wordprocessingml/2006/main" xmlns:w14="http://schemas.microsoft.com/office/word/2010/wordml" xmlns:w15="http://schemas.microsoft.com/office/word/2012/wordml" xmlns:w16se="http://schemas.microsoft.com/office/word/2015/wordml/symex" xmlns:wpg="http://schemas.microsoft.com/office/word/2010/wordprocessingGroup" xmlns:wpi="http://schemas.microsoft.com/office/word/2010/wordprocessingInk" xmlns:wne="http://schemas.microsoft.com/office/word/2006/wordml" xmlns:wps="http://schemas.microsoft.com/office/word/2010/wordprocessingShape" mc:Ignorable="w14 w15 w16se wp14">
+<w:document xmlns:wpc="http://schemas.microsoft.com/office/word/2010/wordprocessingCanvas" xmlns:cx="http://schemas.microsoft.com/office/drawing/2014/chartex" xmlns:cx1="http://schemas.microsoft.com/office/drawing/2015/9/8/chartex" xmlns:mc="http://schemas.openxmlformats.org/markup-compatibility/2006" xmlns:o="urn:schemas-microsoft-com:office:office" xmlns:r="http://schemas.openxmlformats.org/officeDocument/2006/relationships" xmlns:m="http://schemas.openxmlformats.org/officeDocument/2006/math" xmlns:v="urn:schemas-microsoft-com:vml" xmlns:wp14="http://schemas.microsoft.com/office/word/2010/wordprocessingDrawing" xmlns:wp="http://schemas.openxmlformats.org/drawingml/2006/wordprocessingDrawing" xmlns:w10="urn:schemas-microsoft-com:office:word" xmlns:w="http://schemas.openxmlformats.org/wordprocessingml/2006/main" xmlns:w14="http://schemas.microsoft.com/office/word/2010/wordml" xmlns:w15="http://schemas.microsoft.com/office/word/2012/wordml" xmlns:w16se="http://schemas.microsoft.com/office/word/2015/wordml/symex" xmlns:wpg="http://schemas.microsoft.com/office/word/2010/wordprocessingGroup" xmlns:wpi="http://schemas.microsoft.com/office/word/2010/wordprocessingInk" xmlns:wne="http://schemas.microsoft.com/office/word/2006/wordml" xmlns:wps="http://schemas.microsoft.com/office/word/2010/wordprocessingShape" mc:Ignorable="w14 w15 w16se wp14">
   <w:body>
     <w:p>
       <w:r>
@@ -284,35 +284,10 @@
                   <w:hyperlink r:id="rId11" w:history="1">
                     <w:r>
                       <w:rPr>
-                        <w:rStyle w:val="Lienhypertexte"/>
-                        <w:color w:val="808080" w:themeColor="background1" w:themeShade="80"/>
+                        <w:u w:val="single"/>
                         <w:lang w:val="en-US"/>
                       </w:rPr>
-                      <w:t>www.</w:t>
-                    </w:r>
-                    <w:r>
-                      <w:rPr>
-                        <w:rStyle w:val="Lienhypertexte"/>
-                        <w:color w:val="808080" w:themeColor="background1" w:themeShade="80"/>
-                        <w:lang w:val="en-US"/>
-                      </w:rPr>
-                      <w:t>antoine-roux</w:t>
-                    </w:r>
-                    <w:r>
-                      <w:rPr>
-                        <w:rStyle w:val="Lienhypertexte"/>
-                        <w:color w:val="808080" w:themeColor="background1" w:themeShade="80"/>
-                        <w:lang w:val="en-US"/>
-                      </w:rPr>
-                      <w:t>.</w:t>
-                    </w:r>
-                    <w:r>
-                      <w:rPr>
-                        <w:rStyle w:val="Lienhypertexte"/>
-                        <w:color w:val="808080" w:themeColor="background1" w:themeShade="80"/>
-                        <w:lang w:val="en-US"/>
-                      </w:rPr>
-                      <w:t>tk</w:t>
+                      <w:t>https://antoine-roux.tk</w:t>
                     </w:r>
                   </w:hyperlink>
                   <w:r>
@@ -493,6 +468,8 @@
                     <w:t xml:space="preserve">   </w:t>
                   </w:r>
                   <w:hyperlink r:id="rId14" w:history="1">
+                    <w:proofErr w:type="spellStart"/>
+                    <w:proofErr w:type="gramStart"/>
                     <w:r>
                       <w:rPr>
                         <w:u w:val="single"/>
@@ -500,12 +477,21 @@
                       </w:rPr>
                       <w:t>antoinroux</w:t>
                     </w:r>
+                    <w:proofErr w:type="spellEnd"/>
                     <w:r>
                       <w:rPr>
                         <w:u w:val="single"/>
                         <w:lang w:val="en-US"/>
                       </w:rPr>
-                      <w:t>[at]</w:t>
+                      <w:t>[</w:t>
+                    </w:r>
+                    <w:proofErr w:type="gramEnd"/>
+                    <w:r>
+                      <w:rPr>
+                        <w:u w:val="single"/>
+                        <w:lang w:val="en-US"/>
+                      </w:rPr>
+                      <w:t>at]</w:t>
                     </w:r>
                     <w:r>
                       <w:rPr>
@@ -736,6 +722,8 @@
             <w:pPr>
               <w:pStyle w:val="Titre1"/>
             </w:pPr>
+            <w:bookmarkStart w:id="0" w:name="_GoBack"/>
+            <w:bookmarkEnd w:id="0"/>
           </w:p>
         </w:tc>
         <w:tc>
@@ -1065,6 +1053,7 @@
               </w:rPr>
               <w:t xml:space="preserve"> </w:t>
             </w:r>
+            <w:proofErr w:type="spellStart"/>
             <w:r>
               <w:rPr>
                 <w:b/>
@@ -1072,6 +1061,7 @@
               </w:rPr>
               <w:t>Javascript</w:t>
             </w:r>
+            <w:proofErr w:type="spellEnd"/>
             <w:r>
               <w:rPr>
                 <w:lang w:val="en-US"/>
@@ -1154,16 +1144,38 @@
                 <w:lang w:val="en-US"/>
               </w:rPr>
             </w:pPr>
+            <w:proofErr w:type="spellStart"/>
             <w:r>
               <w:rPr>
                 <w:lang w:val="en-US"/>
               </w:rPr>
-              <w:t xml:space="preserve">NodeJS – ReactJS </w:t>
-            </w:r>
+              <w:t>NodeJS</w:t>
+            </w:r>
+            <w:proofErr w:type="spellEnd"/>
             <w:r>
               <w:rPr>
                 <w:lang w:val="en-US"/>
               </w:rPr>
+              <w:t xml:space="preserve"> – </w:t>
+            </w:r>
+            <w:proofErr w:type="spellStart"/>
+            <w:r>
+              <w:rPr>
+                <w:lang w:val="en-US"/>
+              </w:rPr>
+              <w:t>ReactJS</w:t>
+            </w:r>
+            <w:proofErr w:type="spellEnd"/>
+            <w:r>
+              <w:rPr>
+                <w:lang w:val="en-US"/>
+              </w:rPr>
+              <w:t xml:space="preserve"> </w:t>
+            </w:r>
+            <w:r>
+              <w:rPr>
+                <w:lang w:val="en-US"/>
+              </w:rPr>
               <w:t>–</w:t>
             </w:r>
             <w:r>
@@ -1176,8 +1188,16 @@
               <w:rPr>
                 <w:lang w:val="en-US"/>
               </w:rPr>
-              <w:t xml:space="preserve"> – ExpressJS</w:t>
-            </w:r>
+              <w:t xml:space="preserve"> – </w:t>
+            </w:r>
+            <w:proofErr w:type="spellStart"/>
+            <w:r>
+              <w:rPr>
+                <w:lang w:val="en-US"/>
+              </w:rPr>
+              <w:t>ExpressJS</w:t>
+            </w:r>
+            <w:proofErr w:type="spellEnd"/>
             <w:r>
               <w:rPr>
                 <w:lang w:val="en-US"/>
@@ -1811,8 +1831,6 @@
             <w:r>
               <w:t>s</w:t>
             </w:r>
-            <w:bookmarkStart w:id="0" w:name="_GoBack"/>
-            <w:bookmarkEnd w:id="0"/>
             <w:r>
               <w:t xml:space="preserve"> saisonniers</w:t>
             </w:r>
@@ -1985,11 +2003,19 @@
                 <w:lang w:val="en-US"/>
               </w:rPr>
             </w:pPr>
+            <w:proofErr w:type="spellStart"/>
             <w:r>
               <w:rPr>
                 <w:lang w:val="en-US"/>
               </w:rPr>
-              <w:t>Développeur Web Front end – Back end</w:t>
+              <w:t>Développeur</w:t>
+            </w:r>
+            <w:proofErr w:type="spellEnd"/>
+            <w:r>
+              <w:rPr>
+                <w:lang w:val="en-US"/>
+              </w:rPr>
+              <w:t xml:space="preserve"> Web Front end – Back end</w:t>
             </w:r>
           </w:p>
           <w:p>
@@ -2024,7 +2050,21 @@
               <w:rPr>
                 <w:b w:val="0"/>
               </w:rPr>
-              <w:t>GEANT CASINO – Davézieux, FR (07430)</w:t>
+              <w:t xml:space="preserve">GEANT CASINO – </w:t>
+            </w:r>
+            <w:proofErr w:type="spellStart"/>
+            <w:r>
+              <w:rPr>
+                <w:b w:val="0"/>
+              </w:rPr>
+              <w:t>Davézieux</w:t>
+            </w:r>
+            <w:proofErr w:type="spellEnd"/>
+            <w:r>
+              <w:rPr>
+                <w:b w:val="0"/>
+              </w:rPr>
+              <w:t>, FR (07430)</w:t>
             </w:r>
             <w:r>
               <w:t xml:space="preserve"> </w:t>
@@ -2251,13 +2291,23 @@
                 <w:sz w:val="22"/>
               </w:rPr>
             </w:pPr>
+            <w:proofErr w:type="spellStart"/>
             <w:r>
               <w:rPr>
                 <w:rStyle w:val="NormalExpandedCaps"/>
                 <w:caps w:val="0"/>
                 <w:sz w:val="22"/>
               </w:rPr>
-              <w:t xml:space="preserve">Battledev </w:t>
+              <w:t>Battledev</w:t>
+            </w:r>
+            <w:proofErr w:type="spellEnd"/>
+            <w:r>
+              <w:rPr>
+                <w:rStyle w:val="NormalExpandedCaps"/>
+                <w:caps w:val="0"/>
+                <w:sz w:val="22"/>
+              </w:rPr>
+              <w:t xml:space="preserve"> </w:t>
             </w:r>
             <w:r>
               <w:rPr>
@@ -2397,7 +2447,7 @@
 </file>
 
 <file path=word/endnotes.xml><?xml version="1.0" encoding="utf-8"?>
-<w:endnotes xmlns:wpc="http://schemas.microsoft.com/office/word/2010/wordprocessingCanvas" xmlns:cx="http://schemas.microsoft.com/office/drawing/2014/chartex" xmlns:cx1="http://schemas.microsoft.com/office/drawing/2015/9/8/chartex" xmlns:cx2="http://schemas.microsoft.com/office/drawing/2015/10/21/chartex" xmlns:mc="http://schemas.openxmlformats.org/markup-compatibility/2006" xmlns:o="urn:schemas-microsoft-com:office:office" xmlns:r="http://schemas.openxmlformats.org/officeDocument/2006/relationships" xmlns:m="http://schemas.openxmlformats.org/officeDocument/2006/math" xmlns:v="urn:schemas-microsoft-com:vml" xmlns:wp14="http://schemas.microsoft.com/office/word/2010/wordprocessingDrawing" xmlns:wp="http://schemas.openxmlformats.org/drawingml/2006/wordprocessingDrawing" xmlns:w10="urn:schemas-microsoft-com:office:word" xmlns:w="http://schemas.openxmlformats.org/wordprocessingml/2006/main" xmlns:w14="http://schemas.microsoft.com/office/word/2010/wordml" xmlns:w15="http://schemas.microsoft.com/office/word/2012/wordml" xmlns:w16se="http://schemas.microsoft.com/office/word/2015/wordml/symex" xmlns:wpg="http://schemas.microsoft.com/office/word/2010/wordprocessingGroup" xmlns:wpi="http://schemas.microsoft.com/office/word/2010/wordprocessingInk" xmlns:wne="http://schemas.microsoft.com/office/word/2006/wordml" xmlns:wps="http://schemas.microsoft.com/office/word/2010/wordprocessingShape" mc:Ignorable="w14 w15 w16se wp14">
+<w:endnotes xmlns:wpc="http://schemas.microsoft.com/office/word/2010/wordprocessingCanvas" xmlns:cx="http://schemas.microsoft.com/office/drawing/2014/chartex" xmlns:cx1="http://schemas.microsoft.com/office/drawing/2015/9/8/chartex" xmlns:mc="http://schemas.openxmlformats.org/markup-compatibility/2006" xmlns:o="urn:schemas-microsoft-com:office:office" xmlns:r="http://schemas.openxmlformats.org/officeDocument/2006/relationships" xmlns:m="http://schemas.openxmlformats.org/officeDocument/2006/math" xmlns:v="urn:schemas-microsoft-com:vml" xmlns:wp14="http://schemas.microsoft.com/office/word/2010/wordprocessingDrawing" xmlns:wp="http://schemas.openxmlformats.org/drawingml/2006/wordprocessingDrawing" xmlns:w10="urn:schemas-microsoft-com:office:word" xmlns:w="http://schemas.openxmlformats.org/wordprocessingml/2006/main" xmlns:w14="http://schemas.microsoft.com/office/word/2010/wordml" xmlns:w15="http://schemas.microsoft.com/office/word/2012/wordml" xmlns:w16se="http://schemas.microsoft.com/office/word/2015/wordml/symex" xmlns:wpg="http://schemas.microsoft.com/office/word/2010/wordprocessingGroup" xmlns:wpi="http://schemas.microsoft.com/office/word/2010/wordprocessingInk" xmlns:wne="http://schemas.microsoft.com/office/word/2006/wordml" xmlns:wps="http://schemas.microsoft.com/office/word/2010/wordprocessingShape" mc:Ignorable="w14 w15 w16se wp14">
   <w:endnote w:type="separator" w:id="-1">
     <w:p>
       <w:pPr>
@@ -2422,7 +2472,7 @@
 </file>
 
 <file path=word/footnotes.xml><?xml version="1.0" encoding="utf-8"?>
-<w:footnotes xmlns:wpc="http://schemas.microsoft.com/office/word/2010/wordprocessingCanvas" xmlns:cx="http://schemas.microsoft.com/office/drawing/2014/chartex" xmlns:cx1="http://schemas.microsoft.com/office/drawing/2015/9/8/chartex" xmlns:cx2="http://schemas.microsoft.com/office/drawing/2015/10/21/chartex" xmlns:mc="http://schemas.openxmlformats.org/markup-compatibility/2006" xmlns:o="urn:schemas-microsoft-com:office:office" xmlns:r="http://schemas.openxmlformats.org/officeDocument/2006/relationships" xmlns:m="http://schemas.openxmlformats.org/officeDocument/2006/math" xmlns:v="urn:schemas-microsoft-com:vml" xmlns:wp14="http://schemas.microsoft.com/office/word/2010/wordprocessingDrawing" xmlns:wp="http://schemas.openxmlformats.org/drawingml/2006/wordprocessingDrawing" xmlns:w10="urn:schemas-microsoft-com:office:word" xmlns:w="http://schemas.openxmlformats.org/wordprocessingml/2006/main" xmlns:w14="http://schemas.microsoft.com/office/word/2010/wordml" xmlns:w15="http://schemas.microsoft.com/office/word/2012/wordml" xmlns:w16se="http://schemas.microsoft.com/office/word/2015/wordml/symex" xmlns:wpg="http://schemas.microsoft.com/office/word/2010/wordprocessingGroup" xmlns:wpi="http://schemas.microsoft.com/office/word/2010/wordprocessingInk" xmlns:wne="http://schemas.microsoft.com/office/word/2006/wordml" xmlns:wps="http://schemas.microsoft.com/office/word/2010/wordprocessingShape" mc:Ignorable="w14 w15 w16se wp14">
+<w:footnotes xmlns:wpc="http://schemas.microsoft.com/office/word/2010/wordprocessingCanvas" xmlns:cx="http://schemas.microsoft.com/office/drawing/2014/chartex" xmlns:cx1="http://schemas.microsoft.com/office/drawing/2015/9/8/chartex" xmlns:mc="http://schemas.openxmlformats.org/markup-compatibility/2006" xmlns:o="urn:schemas-microsoft-com:office:office" xmlns:r="http://schemas.openxmlformats.org/officeDocument/2006/relationships" xmlns:m="http://schemas.openxmlformats.org/officeDocument/2006/math" xmlns:v="urn:schemas-microsoft-com:vml" xmlns:wp14="http://schemas.microsoft.com/office/word/2010/wordprocessingDrawing" xmlns:wp="http://schemas.openxmlformats.org/drawingml/2006/wordprocessingDrawing" xmlns:w10="urn:schemas-microsoft-com:office:word" xmlns:w="http://schemas.openxmlformats.org/wordprocessingml/2006/main" xmlns:w14="http://schemas.microsoft.com/office/word/2010/wordml" xmlns:w15="http://schemas.microsoft.com/office/word/2012/wordml" xmlns:w16se="http://schemas.microsoft.com/office/word/2015/wordml/symex" xmlns:wpg="http://schemas.microsoft.com/office/word/2010/wordprocessingGroup" xmlns:wpi="http://schemas.microsoft.com/office/word/2010/wordprocessingInk" xmlns:wne="http://schemas.microsoft.com/office/word/2006/wordml" xmlns:wps="http://schemas.microsoft.com/office/word/2010/wordprocessingShape" mc:Ignorable="w14 w15 w16se wp14">
   <w:footnote w:type="separator" w:id="-1">
     <w:p>
       <w:pPr>
@@ -2447,7 +2497,7 @@
 </file>
 
 <file path=word/header1.xml><?xml version="1.0" encoding="utf-8"?>
-<w:hdr xmlns:wpc="http://schemas.microsoft.com/office/word/2010/wordprocessingCanvas" xmlns:cx="http://schemas.microsoft.com/office/drawing/2014/chartex" xmlns:cx1="http://schemas.microsoft.com/office/drawing/2015/9/8/chartex" xmlns:cx2="http://schemas.microsoft.com/office/drawing/2015/10/21/chartex" xmlns:mc="http://schemas.openxmlformats.org/markup-compatibility/2006" xmlns:o="urn:schemas-microsoft-com:office:office" xmlns:r="http://schemas.openxmlformats.org/officeDocument/2006/relationships" xmlns:m="http://schemas.openxmlformats.org/officeDocument/2006/math" xmlns:v="urn:schemas-microsoft-com:vml" xmlns:wp14="http://schemas.microsoft.com/office/word/2010/wordprocessingDrawing" xmlns:wp="http://schemas.openxmlformats.org/drawingml/2006/wordprocessingDrawing" xmlns:w10="urn:schemas-microsoft-com:office:word" xmlns:w="http://schemas.openxmlformats.org/wordprocessingml/2006/main" xmlns:w14="http://schemas.microsoft.com/office/word/2010/wordml" xmlns:w15="http://schemas.microsoft.com/office/word/2012/wordml" xmlns:w16se="http://schemas.microsoft.com/office/word/2015/wordml/symex" xmlns:wpg="http://schemas.microsoft.com/office/word/2010/wordprocessingGroup" xmlns:wpi="http://schemas.microsoft.com/office/word/2010/wordprocessingInk" xmlns:wne="http://schemas.microsoft.com/office/word/2006/wordml" xmlns:wps="http://schemas.microsoft.com/office/word/2010/wordprocessingShape" mc:Ignorable="w14 w15 w16se wp14">
+<w:hdr xmlns:wpc="http://schemas.microsoft.com/office/word/2010/wordprocessingCanvas" xmlns:cx="http://schemas.microsoft.com/office/drawing/2014/chartex" xmlns:cx1="http://schemas.microsoft.com/office/drawing/2015/9/8/chartex" xmlns:mc="http://schemas.openxmlformats.org/markup-compatibility/2006" xmlns:o="urn:schemas-microsoft-com:office:office" xmlns:r="http://schemas.openxmlformats.org/officeDocument/2006/relationships" xmlns:m="http://schemas.openxmlformats.org/officeDocument/2006/math" xmlns:v="urn:schemas-microsoft-com:vml" xmlns:wp14="http://schemas.microsoft.com/office/word/2010/wordprocessingDrawing" xmlns:wp="http://schemas.openxmlformats.org/drawingml/2006/wordprocessingDrawing" xmlns:w10="urn:schemas-microsoft-com:office:word" xmlns:w="http://schemas.openxmlformats.org/wordprocessingml/2006/main" xmlns:w14="http://schemas.microsoft.com/office/word/2010/wordml" xmlns:w15="http://schemas.microsoft.com/office/word/2012/wordml" xmlns:w16se="http://schemas.microsoft.com/office/word/2015/wordml/symex" xmlns:wpg="http://schemas.microsoft.com/office/word/2010/wordprocessingGroup" xmlns:wpi="http://schemas.microsoft.com/office/word/2010/wordprocessingInk" xmlns:wne="http://schemas.microsoft.com/office/word/2006/wordml" xmlns:wps="http://schemas.microsoft.com/office/word/2010/wordprocessingShape" mc:Ignorable="w14 w15 w16se wp14">
   <w:p>
     <w:pPr>
       <w:pStyle w:val="En-tte"/>
@@ -2499,7 +2549,7 @@
 </file>
 
 <file path=word/header2.xml><?xml version="1.0" encoding="utf-8"?>
-<w:hdr xmlns:wpc="http://schemas.microsoft.com/office/word/2010/wordprocessingCanvas" xmlns:cx="http://schemas.microsoft.com/office/drawing/2014/chartex" xmlns:cx1="http://schemas.microsoft.com/office/drawing/2015/9/8/chartex" xmlns:cx2="http://schemas.microsoft.com/office/drawing/2015/10/21/chartex" xmlns:mc="http://schemas.openxmlformats.org/markup-compatibility/2006" xmlns:o="urn:schemas-microsoft-com:office:office" xmlns:r="http://schemas.openxmlformats.org/officeDocument/2006/relationships" xmlns:m="http://schemas.openxmlformats.org/officeDocument/2006/math" xmlns:v="urn:schemas-microsoft-com:vml" xmlns:wp14="http://schemas.microsoft.com/office/word/2010/wordprocessingDrawing" xmlns:wp="http://schemas.openxmlformats.org/drawingml/2006/wordprocessingDrawing" xmlns:w10="urn:schemas-microsoft-com:office:word" xmlns:w="http://schemas.openxmlformats.org/wordprocessingml/2006/main" xmlns:w14="http://schemas.microsoft.com/office/word/2010/wordml" xmlns:w15="http://schemas.microsoft.com/office/word/2012/wordml" xmlns:w16se="http://schemas.microsoft.com/office/word/2015/wordml/symex" xmlns:wpg="http://schemas.microsoft.com/office/word/2010/wordprocessingGroup" xmlns:wpi="http://schemas.microsoft.com/office/word/2010/wordprocessingInk" xmlns:wne="http://schemas.microsoft.com/office/word/2006/wordml" xmlns:wps="http://schemas.microsoft.com/office/word/2010/wordprocessingShape" mc:Ignorable="w14 w15 w16se wp14">
+<w:hdr xmlns:wpc="http://schemas.microsoft.com/office/word/2010/wordprocessingCanvas" xmlns:cx="http://schemas.microsoft.com/office/drawing/2014/chartex" xmlns:cx1="http://schemas.microsoft.com/office/drawing/2015/9/8/chartex" xmlns:mc="http://schemas.openxmlformats.org/markup-compatibility/2006" xmlns:o="urn:schemas-microsoft-com:office:office" xmlns:r="http://schemas.openxmlformats.org/officeDocument/2006/relationships" xmlns:m="http://schemas.openxmlformats.org/officeDocument/2006/math" xmlns:v="urn:schemas-microsoft-com:vml" xmlns:wp14="http://schemas.microsoft.com/office/word/2010/wordprocessingDrawing" xmlns:wp="http://schemas.openxmlformats.org/drawingml/2006/wordprocessingDrawing" xmlns:w10="urn:schemas-microsoft-com:office:word" xmlns:w="http://schemas.openxmlformats.org/wordprocessingml/2006/main" xmlns:w14="http://schemas.microsoft.com/office/word/2010/wordml" xmlns:w15="http://schemas.microsoft.com/office/word/2012/wordml" xmlns:w16se="http://schemas.microsoft.com/office/word/2015/wordml/symex" xmlns:wpg="http://schemas.microsoft.com/office/word/2010/wordprocessingGroup" xmlns:wpi="http://schemas.microsoft.com/office/word/2010/wordprocessingInk" xmlns:wne="http://schemas.microsoft.com/office/word/2006/wordml" xmlns:wps="http://schemas.microsoft.com/office/word/2010/wordprocessingShape" mc:Ignorable="w14 w15 w16se wp14">
   <w:p>
     <w:pPr>
       <w:pStyle w:val="En-tte"/>
@@ -2519,7 +2569,7 @@
 </file>
 
 <file path=word/numbering.xml><?xml version="1.0" encoding="utf-8"?>
-<w:numbering xmlns:wpc="http://schemas.microsoft.com/office/word/2010/wordprocessingCanvas" xmlns:cx="http://schemas.microsoft.com/office/drawing/2014/chartex" xmlns:cx1="http://schemas.microsoft.com/office/drawing/2015/9/8/chartex" xmlns:cx2="http://schemas.microsoft.com/office/drawing/2015/10/21/chartex" xmlns:mc="http://schemas.openxmlformats.org/markup-compatibility/2006" xmlns:o="urn:schemas-microsoft-com:office:office" xmlns:r="http://schemas.openxmlformats.org/officeDocument/2006/relationships" xmlns:m="http://schemas.openxmlformats.org/officeDocument/2006/math" xmlns:v="urn:schemas-microsoft-com:vml" xmlns:wp14="http://schemas.microsoft.com/office/word/2010/wordprocessingDrawing" xmlns:wp="http://schemas.openxmlformats.org/drawingml/2006/wordprocessingDrawing" xmlns:w10="urn:schemas-microsoft-com:office:word" xmlns:w="http://schemas.openxmlformats.org/wordprocessingml/2006/main" xmlns:w14="http://schemas.microsoft.com/office/word/2010/wordml" xmlns:w15="http://schemas.microsoft.com/office/word/2012/wordml" xmlns:w16se="http://schemas.microsoft.com/office/word/2015/wordml/symex" xmlns:wpg="http://schemas.microsoft.com/office/word/2010/wordprocessingGroup" xmlns:wpi="http://schemas.microsoft.com/office/word/2010/wordprocessingInk" xmlns:wne="http://schemas.microsoft.com/office/word/2006/wordml" xmlns:wps="http://schemas.microsoft.com/office/word/2010/wordprocessingShape" mc:Ignorable="w14 w15 w16se wp14">
+<w:numbering xmlns:wpc="http://schemas.microsoft.com/office/word/2010/wordprocessingCanvas" xmlns:cx="http://schemas.microsoft.com/office/drawing/2014/chartex" xmlns:cx1="http://schemas.microsoft.com/office/drawing/2015/9/8/chartex" xmlns:mc="http://schemas.openxmlformats.org/markup-compatibility/2006" xmlns:o="urn:schemas-microsoft-com:office:office" xmlns:r="http://schemas.openxmlformats.org/officeDocument/2006/relationships" xmlns:m="http://schemas.openxmlformats.org/officeDocument/2006/math" xmlns:v="urn:schemas-microsoft-com:vml" xmlns:wp14="http://schemas.microsoft.com/office/word/2010/wordprocessingDrawing" xmlns:wp="http://schemas.openxmlformats.org/drawingml/2006/wordprocessingDrawing" xmlns:w10="urn:schemas-microsoft-com:office:word" xmlns:w="http://schemas.openxmlformats.org/wordprocessingml/2006/main" xmlns:w14="http://schemas.microsoft.com/office/word/2010/wordml" xmlns:w15="http://schemas.microsoft.com/office/word/2012/wordml" xmlns:w16se="http://schemas.microsoft.com/office/word/2015/wordml/symex" xmlns:wpg="http://schemas.microsoft.com/office/word/2010/wordprocessingGroup" xmlns:wpi="http://schemas.microsoft.com/office/word/2010/wordprocessingInk" xmlns:wne="http://schemas.microsoft.com/office/word/2006/wordml" xmlns:wps="http://schemas.microsoft.com/office/word/2010/wordprocessingShape" mc:Ignorable="w14 w15 w16se wp14">
   <w:abstractNum w:abstractNumId="0" w15:restartNumberingAfterBreak="0">
     <w:nsid w:val="36CB483F"/>
     <w:multiLevelType w:val="hybridMultilevel"/>
@@ -2890,7 +2940,7 @@
       </w:pPr>
     </w:pPrDefault>
   </w:docDefaults>
-  <w:latentStyles w:defLockedState="0" w:defUIPriority="99" w:defSemiHidden="0" w:defUnhideWhenUsed="0" w:defQFormat="0" w:count="372">
+  <w:latentStyles w:defLockedState="0" w:defUIPriority="99" w:defSemiHidden="0" w:defUnhideWhenUsed="0" w:defQFormat="0" w:count="371">
     <w:lsdException w:name="Normal" w:uiPriority="0" w:qFormat="1"/>
     <w:lsdException w:name="heading 1" w:uiPriority="9" w:qFormat="1"/>
     <w:lsdException w:name="heading 2" w:semiHidden="1" w:uiPriority="9" w:unhideWhenUsed="1" w:qFormat="1"/>
@@ -3262,7 +3312,6 @@
     <w:lsdException w:name="List Table 5 Dark Accent 6" w:uiPriority="50"/>
     <w:lsdException w:name="List Table 6 Colorful Accent 6" w:uiPriority="51"/>
     <w:lsdException w:name="List Table 7 Colorful Accent 6" w:uiPriority="52"/>
-    <w:lsdException w:name="Mention" w:semiHidden="1" w:unhideWhenUsed="1"/>
   </w:latentStyles>
   <w:style w:type="paragraph" w:default="1" w:styleId="Normal">
     <w:name w:val="Normal"/>
@@ -3294,7 +3343,6 @@
   <w:style w:type="character" w:default="1" w:styleId="Policepardfaut">
     <w:name w:val="Default Paragraph Font"/>
     <w:uiPriority w:val="1"/>
-    <w:semiHidden/>
     <w:unhideWhenUsed/>
   </w:style>
   <w:style w:type="table" w:default="1" w:styleId="TableauNormal">
@@ -3561,6 +3609,18 @@
     <w:rsid w:val="009D7555"/>
     <w:rPr>
       <w:color w:val="0000FF"/>
+      <w:u w:val="single"/>
+    </w:rPr>
+  </w:style>
+  <w:style w:type="character" w:styleId="Lienhypertextesuivivisit">
+    <w:name w:val="FollowedHyperlink"/>
+    <w:basedOn w:val="Policepardfaut"/>
+    <w:uiPriority w:val="99"/>
+    <w:semiHidden/>
+    <w:unhideWhenUsed/>
+    <w:rsid w:val="00C37920"/>
+    <w:rPr>
+      <w:color w:val="800080" w:themeColor="followedHyperlink"/>
       <w:u w:val="single"/>
     </w:rPr>
   </w:style>
@@ -3855,7 +3915,7 @@
 </file>
 
 <file path=customXml/itemProps1.xml><?xml version="1.0" encoding="utf-8"?>
-<ds:datastoreItem xmlns:ds="http://schemas.openxmlformats.org/officeDocument/2006/customXml" ds:itemID="{F4056EF1-3FDD-41A8-B1A0-922FBA0CC000}">
+<ds:datastoreItem xmlns:ds="http://schemas.openxmlformats.org/officeDocument/2006/customXml" ds:itemID="{6FC66257-1277-4E59-90B5-E81FBC50B4DE}">
   <ds:schemaRefs>
     <ds:schemaRef ds:uri="http://schemas.openxmlformats.org/officeDocument/2006/bibliography"/>
   </ds:schemaRefs>

</xml_diff>